<commit_message>
Klassendiagramm in Pflichtenheft aufgenommen
</commit_message>
<xml_diff>
--- a/Buchausstellung Pflichtenheft.docx
+++ b/Buchausstellung Pflichtenheft.docx
@@ -523,7 +523,7 @@
             </w:rPr>
             <w:fldChar w:fldCharType="separate"/>
           </w:r>
-          <w:hyperlink w:anchor="_Toc75846733" w:history="1">
+          <w:hyperlink w:anchor="_Toc75867315" w:history="1">
             <w:r>
               <w:rPr>
                 <w:rStyle w:val="Hyperlink"/>
@@ -554,7 +554,7 @@
                 <w:noProof/>
                 <w:webHidden/>
               </w:rPr>
-              <w:instrText xml:space="preserve"> PAGEREF _Toc75846733 \h </w:instrText>
+              <w:instrText xml:space="preserve"> PAGEREF _Toc75867315 \h </w:instrText>
             </w:r>
             <w:r>
               <w:rPr>
@@ -604,7 +604,7 @@
               <w:lang w:eastAsia="de-AT" w:bidi="ar-SA"/>
             </w:rPr>
           </w:pPr>
-          <w:hyperlink w:anchor="_Toc75846734" w:history="1">
+          <w:hyperlink w:anchor="_Toc75867316" w:history="1">
             <w:r>
               <w:rPr>
                 <w:rStyle w:val="Hyperlink"/>
@@ -635,7 +635,7 @@
                 <w:noProof/>
                 <w:webHidden/>
               </w:rPr>
-              <w:instrText xml:space="preserve"> PAGEREF _Toc75846734 \h </w:instrText>
+              <w:instrText xml:space="preserve"> PAGEREF _Toc75867316 \h </w:instrText>
             </w:r>
             <w:r>
               <w:rPr>
@@ -685,7 +685,7 @@
               <w:lang w:eastAsia="de-AT" w:bidi="ar-SA"/>
             </w:rPr>
           </w:pPr>
-          <w:hyperlink w:anchor="_Toc75846735" w:history="1">
+          <w:hyperlink w:anchor="_Toc75867317" w:history="1">
             <w:r>
               <w:rPr>
                 <w:rStyle w:val="Hyperlink"/>
@@ -716,7 +716,7 @@
                 <w:noProof/>
                 <w:webHidden/>
               </w:rPr>
-              <w:instrText xml:space="preserve"> PAGEREF _Toc75846735 \h </w:instrText>
+              <w:instrText xml:space="preserve"> PAGEREF _Toc75867317 \h </w:instrText>
             </w:r>
             <w:r>
               <w:rPr>
@@ -766,7 +766,7 @@
               <w:lang w:eastAsia="de-AT" w:bidi="ar-SA"/>
             </w:rPr>
           </w:pPr>
-          <w:hyperlink w:anchor="_Toc75846736" w:history="1">
+          <w:hyperlink w:anchor="_Toc75867318" w:history="1">
             <w:r>
               <w:rPr>
                 <w:rStyle w:val="Hyperlink"/>
@@ -797,7 +797,7 @@
                 <w:noProof/>
                 <w:webHidden/>
               </w:rPr>
-              <w:instrText xml:space="preserve"> PAGEREF _Toc75846736 \h </w:instrText>
+              <w:instrText xml:space="preserve"> PAGEREF _Toc75867318 \h </w:instrText>
             </w:r>
             <w:r>
               <w:rPr>
@@ -847,7 +847,7 @@
               <w:lang w:eastAsia="de-AT" w:bidi="ar-SA"/>
             </w:rPr>
           </w:pPr>
-          <w:hyperlink w:anchor="_Toc75846737" w:history="1">
+          <w:hyperlink w:anchor="_Toc75867319" w:history="1">
             <w:r>
               <w:rPr>
                 <w:rStyle w:val="Hyperlink"/>
@@ -878,7 +878,7 @@
                 <w:noProof/>
                 <w:webHidden/>
               </w:rPr>
-              <w:instrText xml:space="preserve"> PAGEREF _Toc75846737 \h </w:instrText>
+              <w:instrText xml:space="preserve"> PAGEREF _Toc75867319 \h </w:instrText>
             </w:r>
             <w:r>
               <w:rPr>
@@ -928,7 +928,7 @@
               <w:lang w:eastAsia="de-AT" w:bidi="ar-SA"/>
             </w:rPr>
           </w:pPr>
-          <w:hyperlink w:anchor="_Toc75846738" w:history="1">
+          <w:hyperlink w:anchor="_Toc75867320" w:history="1">
             <w:r>
               <w:rPr>
                 <w:rStyle w:val="Hyperlink"/>
@@ -959,7 +959,7 @@
                 <w:noProof/>
                 <w:webHidden/>
               </w:rPr>
-              <w:instrText xml:space="preserve"> PAGEREF _Toc75846738 \h </w:instrText>
+              <w:instrText xml:space="preserve"> PAGEREF _Toc75867320 \h </w:instrText>
             </w:r>
             <w:r>
               <w:rPr>
@@ -1009,7 +1009,7 @@
               <w:lang w:eastAsia="de-AT" w:bidi="ar-SA"/>
             </w:rPr>
           </w:pPr>
-          <w:hyperlink w:anchor="_Toc75846739" w:history="1">
+          <w:hyperlink w:anchor="_Toc75867321" w:history="1">
             <w:r>
               <w:rPr>
                 <w:rStyle w:val="Hyperlink"/>
@@ -1040,7 +1040,7 @@
                 <w:noProof/>
                 <w:webHidden/>
               </w:rPr>
-              <w:instrText xml:space="preserve"> PAGEREF _Toc75846739 \h </w:instrText>
+              <w:instrText xml:space="preserve"> PAGEREF _Toc75867321 \h </w:instrText>
             </w:r>
             <w:r>
               <w:rPr>
@@ -1090,7 +1090,7 @@
               <w:lang w:eastAsia="de-AT" w:bidi="ar-SA"/>
             </w:rPr>
           </w:pPr>
-          <w:hyperlink w:anchor="_Toc75846740" w:history="1">
+          <w:hyperlink w:anchor="_Toc75867322" w:history="1">
             <w:r>
               <w:rPr>
                 <w:rStyle w:val="Hyperlink"/>
@@ -1121,7 +1121,7 @@
                 <w:noProof/>
                 <w:webHidden/>
               </w:rPr>
-              <w:instrText xml:space="preserve"> PAGEREF _Toc75846740 \h </w:instrText>
+              <w:instrText xml:space="preserve"> PAGEREF _Toc75867322 \h </w:instrText>
             </w:r>
             <w:r>
               <w:rPr>
@@ -1171,14 +1171,14 @@
               <w:lang w:eastAsia="de-AT" w:bidi="ar-SA"/>
             </w:rPr>
           </w:pPr>
-          <w:hyperlink w:anchor="_Toc75846741" w:history="1">
+          <w:hyperlink w:anchor="_Toc75867323" w:history="1">
             <w:r>
               <w:rPr>
                 <w:rStyle w:val="Hyperlink"/>
                 <w:rFonts w:ascii="Arial" w:hAnsi="Arial" w:cs="Arial"/>
                 <w:noProof/>
               </w:rPr>
-              <w:t>9. Finalisierte Oberfläche</w:t>
+              <w:t>9. Klassendiagramm</w:t>
             </w:r>
             <w:r>
               <w:rPr>
@@ -1202,7 +1202,7 @@
                 <w:noProof/>
                 <w:webHidden/>
               </w:rPr>
-              <w:instrText xml:space="preserve"> PAGEREF _Toc75846741 \h </w:instrText>
+              <w:instrText xml:space="preserve"> PAGEREF _Toc75867323 \h </w:instrText>
             </w:r>
             <w:r>
               <w:rPr>
@@ -1252,14 +1252,14 @@
               <w:lang w:eastAsia="de-AT" w:bidi="ar-SA"/>
             </w:rPr>
           </w:pPr>
-          <w:hyperlink w:anchor="_Toc75846742" w:history="1">
+          <w:hyperlink w:anchor="_Toc75867324" w:history="1">
             <w:r>
               <w:rPr>
                 <w:rStyle w:val="Hyperlink"/>
                 <w:rFonts w:ascii="Arial" w:hAnsi="Arial" w:cs="Arial"/>
                 <w:noProof/>
               </w:rPr>
-              <w:t>10. Codeverteilung</w:t>
+              <w:t>10. Finalisierte Oberfläche</w:t>
             </w:r>
             <w:r>
               <w:rPr>
@@ -1283,7 +1283,7 @@
                 <w:noProof/>
                 <w:webHidden/>
               </w:rPr>
-              <w:instrText xml:space="preserve"> PAGEREF _Toc75846742 \h </w:instrText>
+              <w:instrText xml:space="preserve"> PAGEREF _Toc75867324 \h </w:instrText>
             </w:r>
             <w:r>
               <w:rPr>
@@ -1306,7 +1306,88 @@
                 <w:noProof/>
                 <w:webHidden/>
               </w:rPr>
-              <w:t>17</w:t>
+              <w:t>15</w:t>
+            </w:r>
+            <w:r>
+              <w:rPr>
+                <w:rFonts w:ascii="Arial" w:hAnsi="Arial" w:cs="Arial"/>
+                <w:noProof/>
+                <w:webHidden/>
+              </w:rPr>
+              <w:fldChar w:fldCharType="end"/>
+            </w:r>
+          </w:hyperlink>
+        </w:p>
+        <w:p>
+          <w:pPr>
+            <w:pStyle w:val="Verzeichnis2"/>
+            <w:tabs>
+              <w:tab w:val="right" w:leader="dot" w:pos="9628"/>
+            </w:tabs>
+            <w:rPr>
+              <w:rFonts w:ascii="Arial" w:eastAsiaTheme="minorEastAsia" w:hAnsi="Arial" w:cs="Arial"/>
+              <w:noProof/>
+              <w:kern w:val="0"/>
+              <w:sz w:val="22"/>
+              <w:szCs w:val="22"/>
+              <w:lang w:eastAsia="de-AT" w:bidi="ar-SA"/>
+            </w:rPr>
+          </w:pPr>
+          <w:hyperlink w:anchor="_Toc75867325" w:history="1">
+            <w:r>
+              <w:rPr>
+                <w:rStyle w:val="Hyperlink"/>
+                <w:rFonts w:ascii="Arial" w:hAnsi="Arial" w:cs="Arial"/>
+                <w:noProof/>
+              </w:rPr>
+              <w:t>11. Codeverteilung</w:t>
+            </w:r>
+            <w:r>
+              <w:rPr>
+                <w:rFonts w:ascii="Arial" w:hAnsi="Arial" w:cs="Arial"/>
+                <w:noProof/>
+                <w:webHidden/>
+              </w:rPr>
+              <w:tab/>
+            </w:r>
+            <w:r>
+              <w:rPr>
+                <w:rFonts w:ascii="Arial" w:hAnsi="Arial" w:cs="Arial"/>
+                <w:noProof/>
+                <w:webHidden/>
+              </w:rPr>
+              <w:fldChar w:fldCharType="begin"/>
+            </w:r>
+            <w:r>
+              <w:rPr>
+                <w:rFonts w:ascii="Arial" w:hAnsi="Arial" w:cs="Arial"/>
+                <w:noProof/>
+                <w:webHidden/>
+              </w:rPr>
+              <w:instrText xml:space="preserve"> PAGEREF _Toc75867325 \h </w:instrText>
+            </w:r>
+            <w:r>
+              <w:rPr>
+                <w:rFonts w:ascii="Arial" w:hAnsi="Arial" w:cs="Arial"/>
+                <w:noProof/>
+                <w:webHidden/>
+              </w:rPr>
+            </w:r>
+            <w:r>
+              <w:rPr>
+                <w:rFonts w:ascii="Arial" w:hAnsi="Arial" w:cs="Arial"/>
+                <w:noProof/>
+                <w:webHidden/>
+              </w:rPr>
+              <w:fldChar w:fldCharType="separate"/>
+            </w:r>
+            <w:r>
+              <w:rPr>
+                <w:rFonts w:ascii="Arial" w:hAnsi="Arial" w:cs="Arial"/>
+                <w:noProof/>
+                <w:webHidden/>
+              </w:rPr>
+              <w:t>19</w:t>
             </w:r>
             <w:r>
               <w:rPr>
@@ -1358,7 +1439,7 @@
         </w:rPr>
         <w:br w:type="page"/>
       </w:r>
-      <w:bookmarkStart w:id="0" w:name="_Toc75846733"/>
+      <w:bookmarkStart w:id="0" w:name="_Toc75867315"/>
       <w:r>
         <w:rPr>
           <w:rFonts w:cs="Arial"/>
@@ -1525,7 +1606,7 @@
           <w:rFonts w:cs="Arial"/>
         </w:rPr>
       </w:pPr>
-      <w:bookmarkStart w:id="1" w:name="_Toc75846734"/>
+      <w:bookmarkStart w:id="1" w:name="_Toc75867316"/>
       <w:r>
         <w:rPr>
           <w:rFonts w:cs="Arial"/>
@@ -1652,7 +1733,7 @@
           <w:rFonts w:cs="Arial"/>
         </w:rPr>
       </w:pPr>
-      <w:bookmarkStart w:id="2" w:name="_Toc75846735"/>
+      <w:bookmarkStart w:id="2" w:name="_Toc75867317"/>
       <w:r>
         <w:rPr>
           <w:rFonts w:cs="Arial"/>
@@ -2198,7 +2279,7 @@
           <w:rFonts w:cs="Arial"/>
         </w:rPr>
       </w:pPr>
-      <w:bookmarkStart w:id="3" w:name="_Toc75846736"/>
+      <w:bookmarkStart w:id="3" w:name="_Toc75867318"/>
       <w:r>
         <w:rPr>
           <w:rFonts w:cs="Arial"/>
@@ -3139,7 +3220,7 @@
           <w:rFonts w:cs="Arial"/>
         </w:rPr>
       </w:pPr>
-      <w:bookmarkStart w:id="4" w:name="_Toc75846737"/>
+      <w:bookmarkStart w:id="4" w:name="_Toc75867319"/>
       <w:r>
         <w:rPr>
           <w:rFonts w:cs="Arial"/>
@@ -4091,7 +4172,7 @@
           <w:rFonts w:cs="Arial"/>
         </w:rPr>
       </w:pPr>
-      <w:bookmarkStart w:id="5" w:name="_Toc75846738"/>
+      <w:bookmarkStart w:id="5" w:name="_Toc75867320"/>
       <w:r>
         <w:rPr>
           <w:rFonts w:cs="Arial"/>
@@ -4641,7 +4722,7 @@
           <w:rFonts w:cs="Arial"/>
         </w:rPr>
       </w:pPr>
-      <w:bookmarkStart w:id="6" w:name="_Toc75846739"/>
+      <w:bookmarkStart w:id="6" w:name="_Toc75867321"/>
       <w:r>
         <w:rPr>
           <w:rFonts w:cs="Arial"/>
@@ -4864,7 +4945,7 @@
           <w:rFonts w:cs="Arial"/>
         </w:rPr>
       </w:pPr>
-      <w:bookmarkStart w:id="7" w:name="_Toc75846740"/>
+      <w:bookmarkStart w:id="7" w:name="_Toc75867322"/>
       <w:r>
         <w:rPr>
           <w:rFonts w:cs="Arial"/>
@@ -5263,7 +5344,6 @@
           <w:szCs w:val="23"/>
         </w:rPr>
       </w:pPr>
-      <w:bookmarkStart w:id="8" w:name="_Toc75846741"/>
       <w:r>
         <w:rPr>
           <w:rFonts w:cs="Arial"/>
@@ -5278,14 +5358,264 @@
           <w:rFonts w:cs="Arial"/>
         </w:rPr>
       </w:pPr>
+      <w:bookmarkStart w:id="8" w:name="_Toc75867323"/>
       <w:r>
         <w:rPr>
           <w:rFonts w:cs="Arial"/>
         </w:rPr>
         <w:lastRenderedPageBreak/>
-        <w:t>9. Finalisierte Oberfläche</w:t>
+        <w:t xml:space="preserve">9. </w:t>
+      </w:r>
+      <w:r>
+        <w:rPr>
+          <w:rFonts w:cs="Arial"/>
+        </w:rPr>
+        <w:t>Klassendiagramm</w:t>
       </w:r>
       <w:bookmarkEnd w:id="8"/>
+    </w:p>
+    <w:p>
+      <w:pPr>
+        <w:rPr>
+          <w:rFonts w:ascii="Arial" w:hAnsi="Arial" w:cs="Arial"/>
+        </w:rPr>
+      </w:pPr>
+    </w:p>
+    <w:p>
+      <w:pPr>
+        <w:rPr>
+          <w:rFonts w:ascii="Arial" w:hAnsi="Arial" w:cs="Arial"/>
+        </w:rPr>
+      </w:pPr>
+      <w:r>
+        <w:rPr>
+          <w:rFonts w:ascii="Arial" w:hAnsi="Arial" w:cs="Arial"/>
+        </w:rPr>
+        <w:t>Das Klassendiagramm zeigt einen groben Überblick über die Software.</w:t>
+      </w:r>
+    </w:p>
+    <w:p>
+      <w:pPr>
+        <w:rPr>
+          <w:rFonts w:ascii="Arial" w:hAnsi="Arial" w:cs="Arial"/>
+        </w:rPr>
+      </w:pPr>
+    </w:p>
+    <w:p>
+      <w:pPr>
+        <w:rPr>
+          <w:rFonts w:ascii="Arial" w:hAnsi="Arial" w:cs="Arial"/>
+        </w:rPr>
+      </w:pPr>
+      <w:r>
+        <w:rPr>
+          <w:rFonts w:ascii="Arial" w:hAnsi="Arial" w:cs="Arial"/>
+        </w:rPr>
+        <w:t xml:space="preserve">In der ersten Grafik sieht man die Grundelemente der Anwendung, die </w:t>
+      </w:r>
+      <w:r>
+        <w:rPr>
+          <w:rFonts w:ascii="Arial" w:hAnsi="Arial" w:cs="Arial"/>
+        </w:rPr>
+        <w:t xml:space="preserve">die Basis für die weiteren </w:t>
+      </w:r>
+      <w:proofErr w:type="spellStart"/>
+      <w:r>
+        <w:rPr>
+          <w:rFonts w:ascii="Arial" w:hAnsi="Arial" w:cs="Arial"/>
+        </w:rPr>
+        <w:t>Assemblies</w:t>
+      </w:r>
+      <w:proofErr w:type="spellEnd"/>
+      <w:r>
+        <w:rPr>
+          <w:rFonts w:ascii="Arial" w:hAnsi="Arial" w:cs="Arial"/>
+        </w:rPr>
+        <w:t xml:space="preserve"> zur Verfügung stellen.</w:t>
+      </w:r>
+    </w:p>
+    <w:p>
+      <w:pPr>
+        <w:rPr>
+          <w:rFonts w:ascii="Arial" w:hAnsi="Arial" w:cs="Arial"/>
+        </w:rPr>
+      </w:pPr>
+    </w:p>
+    <w:p>
+      <w:pPr>
+        <w:rPr>
+          <w:rFonts w:ascii="Arial" w:hAnsi="Arial" w:cs="Arial"/>
+        </w:rPr>
+      </w:pPr>
+      <w:r>
+        <w:rPr>
+          <w:rFonts w:ascii="Arial" w:hAnsi="Arial" w:cs="Arial"/>
+          <w:noProof/>
+        </w:rPr>
+        <w:drawing>
+          <wp:inline distT="0" distB="0" distL="0" distR="0" wp14:anchorId="5B647B92" wp14:editId="1E15FE7A">
+            <wp:extent cx="6105525" cy="4286250"/>
+            <wp:effectExtent l="0" t="0" r="9525" b="0"/>
+            <wp:docPr id="1" name="Grafik 1"/>
+            <wp:cNvGraphicFramePr>
+              <a:graphicFrameLocks xmlns:a="http://schemas.openxmlformats.org/drawingml/2006/main" noChangeAspect="1"/>
+            </wp:cNvGraphicFramePr>
+            <a:graphic xmlns:a="http://schemas.openxmlformats.org/drawingml/2006/main">
+              <a:graphicData uri="http://schemas.openxmlformats.org/drawingml/2006/picture">
+                <pic:pic xmlns:pic="http://schemas.openxmlformats.org/drawingml/2006/picture">
+                  <pic:nvPicPr>
+                    <pic:cNvPr id="0" name="Picture 1"/>
+                    <pic:cNvPicPr>
+                      <a:picLocks noChangeAspect="1" noChangeArrowheads="1"/>
+                    </pic:cNvPicPr>
+                  </pic:nvPicPr>
+                  <pic:blipFill>
+                    <a:blip r:embed="rId24">
+                      <a:extLst>
+                        <a:ext uri="{28A0092B-C50C-407E-A947-70E740481C1C}">
+                          <a14:useLocalDpi xmlns:a14="http://schemas.microsoft.com/office/drawing/2010/main" val="0"/>
+                        </a:ext>
+                      </a:extLst>
+                    </a:blip>
+                    <a:srcRect/>
+                    <a:stretch>
+                      <a:fillRect/>
+                    </a:stretch>
+                  </pic:blipFill>
+                  <pic:spPr bwMode="auto">
+                    <a:xfrm>
+                      <a:off x="0" y="0"/>
+                      <a:ext cx="6105525" cy="4286250"/>
+                    </a:xfrm>
+                    <a:prstGeom prst="rect">
+                      <a:avLst/>
+                    </a:prstGeom>
+                    <a:noFill/>
+                    <a:ln>
+                      <a:noFill/>
+                    </a:ln>
+                  </pic:spPr>
+                </pic:pic>
+              </a:graphicData>
+            </a:graphic>
+          </wp:inline>
+        </w:drawing>
+      </w:r>
+    </w:p>
+    <w:p>
+      <w:pPr>
+        <w:rPr>
+          <w:rFonts w:ascii="Arial" w:hAnsi="Arial" w:cs="Arial"/>
+        </w:rPr>
+      </w:pPr>
+    </w:p>
+    <w:p>
+      <w:pPr>
+        <w:rPr>
+          <w:rFonts w:ascii="Arial" w:hAnsi="Arial" w:cs="Arial"/>
+        </w:rPr>
+      </w:pPr>
+    </w:p>
+    <w:p>
+      <w:pPr>
+        <w:rPr>
+          <w:rFonts w:ascii="Arial" w:hAnsi="Arial" w:cs="Arial"/>
+        </w:rPr>
+      </w:pPr>
+      <w:r>
+        <w:rPr>
+          <w:rFonts w:ascii="Arial" w:hAnsi="Arial" w:cs="Arial"/>
+        </w:rPr>
+        <w:t xml:space="preserve">Der zweite Abschnitt bildet die projektbezogenen Teile der Anwendung ab. </w:t>
+      </w:r>
+    </w:p>
+    <w:p>
+      <w:pPr>
+        <w:rPr>
+          <w:rFonts w:ascii="Arial" w:hAnsi="Arial" w:cs="Arial"/>
+        </w:rPr>
+      </w:pPr>
+      <w:r>
+        <w:rPr>
+          <w:rFonts w:ascii="Arial" w:hAnsi="Arial" w:cs="Arial"/>
+          <w:noProof/>
+        </w:rPr>
+        <w:lastRenderedPageBreak/>
+        <w:drawing>
+          <wp:inline distT="0" distB="0" distL="0" distR="0" wp14:anchorId="7CF4AB45" wp14:editId="495236ED">
+            <wp:extent cx="6115050" cy="4572000"/>
+            <wp:effectExtent l="0" t="0" r="0" b="0"/>
+            <wp:docPr id="2" name="Grafik 2"/>
+            <wp:cNvGraphicFramePr>
+              <a:graphicFrameLocks xmlns:a="http://schemas.openxmlformats.org/drawingml/2006/main" noChangeAspect="1"/>
+            </wp:cNvGraphicFramePr>
+            <a:graphic xmlns:a="http://schemas.openxmlformats.org/drawingml/2006/main">
+              <a:graphicData uri="http://schemas.openxmlformats.org/drawingml/2006/picture">
+                <pic:pic xmlns:pic="http://schemas.openxmlformats.org/drawingml/2006/picture">
+                  <pic:nvPicPr>
+                    <pic:cNvPr id="0" name="Picture 2"/>
+                    <pic:cNvPicPr>
+                      <a:picLocks noChangeAspect="1" noChangeArrowheads="1"/>
+                    </pic:cNvPicPr>
+                  </pic:nvPicPr>
+                  <pic:blipFill>
+                    <a:blip r:embed="rId25">
+                      <a:extLst>
+                        <a:ext uri="{28A0092B-C50C-407E-A947-70E740481C1C}">
+                          <a14:useLocalDpi xmlns:a14="http://schemas.microsoft.com/office/drawing/2010/main" val="0"/>
+                        </a:ext>
+                      </a:extLst>
+                    </a:blip>
+                    <a:srcRect/>
+                    <a:stretch>
+                      <a:fillRect/>
+                    </a:stretch>
+                  </pic:blipFill>
+                  <pic:spPr bwMode="auto">
+                    <a:xfrm>
+                      <a:off x="0" y="0"/>
+                      <a:ext cx="6115050" cy="4572000"/>
+                    </a:xfrm>
+                    <a:prstGeom prst="rect">
+                      <a:avLst/>
+                    </a:prstGeom>
+                    <a:noFill/>
+                    <a:ln>
+                      <a:noFill/>
+                    </a:ln>
+                  </pic:spPr>
+                </pic:pic>
+              </a:graphicData>
+            </a:graphic>
+          </wp:inline>
+        </w:drawing>
+      </w:r>
+    </w:p>
+    <w:p>
+      <w:pPr>
+        <w:rPr>
+          <w:rFonts w:ascii="Arial" w:eastAsiaTheme="majorEastAsia" w:hAnsi="Arial" w:cs="Mangal"/>
+          <w:sz w:val="28"/>
+          <w:szCs w:val="23"/>
+        </w:rPr>
+      </w:pPr>
+      <w:r>
+        <w:br w:type="page"/>
+      </w:r>
+    </w:p>
+    <w:p>
+      <w:pPr>
+        <w:pStyle w:val="berschrift2"/>
+      </w:pPr>
+      <w:bookmarkStart w:id="9" w:name="_Toc75867324"/>
+      <w:r>
+        <w:lastRenderedPageBreak/>
+        <w:t xml:space="preserve">10. </w:t>
+      </w:r>
+      <w:r>
+        <w:t>Finalisierte Oberfläche</w:t>
+      </w:r>
+      <w:bookmarkEnd w:id="9"/>
     </w:p>
     <w:p>
       <w:pPr>
@@ -5322,7 +5652,7 @@
                     <pic:cNvPicPr/>
                   </pic:nvPicPr>
                   <pic:blipFill>
-                    <a:blip r:embed="rId24">
+                    <a:blip r:embed="rId26">
                       <a:extLst>
                         <a:ext uri="{28A0092B-C50C-407E-A947-70E740481C1C}">
                           <a14:useLocalDpi xmlns:a14="http://schemas.microsoft.com/office/drawing/2010/main" val="0"/>
@@ -5383,7 +5713,7 @@
                     <pic:cNvPicPr/>
                   </pic:nvPicPr>
                   <pic:blipFill>
-                    <a:blip r:embed="rId25">
+                    <a:blip r:embed="rId27">
                       <a:extLst>
                         <a:ext uri="{28A0092B-C50C-407E-A947-70E740481C1C}">
                           <a14:useLocalDpi xmlns:a14="http://schemas.microsoft.com/office/drawing/2010/main" val="0"/>
@@ -5451,7 +5781,7 @@
                     <pic:cNvPicPr/>
                   </pic:nvPicPr>
                   <pic:blipFill>
-                    <a:blip r:embed="rId26">
+                    <a:blip r:embed="rId28">
                       <a:extLst>
                         <a:ext uri="{28A0092B-C50C-407E-A947-70E740481C1C}">
                           <a14:useLocalDpi xmlns:a14="http://schemas.microsoft.com/office/drawing/2010/main" val="0"/>
@@ -5509,7 +5839,7 @@
                     <pic:cNvPicPr/>
                   </pic:nvPicPr>
                   <pic:blipFill>
-                    <a:blip r:embed="rId27">
+                    <a:blip r:embed="rId29">
                       <a:extLst>
                         <a:ext uri="{28A0092B-C50C-407E-A947-70E740481C1C}">
                           <a14:useLocalDpi xmlns:a14="http://schemas.microsoft.com/office/drawing/2010/main" val="0"/>
@@ -5567,7 +5897,7 @@
                     <pic:cNvPicPr/>
                   </pic:nvPicPr>
                   <pic:blipFill>
-                    <a:blip r:embed="rId28">
+                    <a:blip r:embed="rId30">
                       <a:extLst>
                         <a:ext uri="{28A0092B-C50C-407E-A947-70E740481C1C}">
                           <a14:useLocalDpi xmlns:a14="http://schemas.microsoft.com/office/drawing/2010/main" val="0"/>
@@ -5629,7 +5959,7 @@
                     <pic:cNvPicPr/>
                   </pic:nvPicPr>
                   <pic:blipFill>
-                    <a:blip r:embed="rId29">
+                    <a:blip r:embed="rId31">
                       <a:extLst>
                         <a:ext uri="{28A0092B-C50C-407E-A947-70E740481C1C}">
                           <a14:useLocalDpi xmlns:a14="http://schemas.microsoft.com/office/drawing/2010/main" val="0"/>
@@ -5684,7 +6014,7 @@
                     <pic:cNvPicPr/>
                   </pic:nvPicPr>
                   <pic:blipFill>
-                    <a:blip r:embed="rId30">
+                    <a:blip r:embed="rId32">
                       <a:extLst>
                         <a:ext uri="{28A0092B-C50C-407E-A947-70E740481C1C}">
                           <a14:useLocalDpi xmlns:a14="http://schemas.microsoft.com/office/drawing/2010/main" val="0"/>
@@ -5742,7 +6072,7 @@
                     <pic:cNvPicPr/>
                   </pic:nvPicPr>
                   <pic:blipFill>
-                    <a:blip r:embed="rId31">
+                    <a:blip r:embed="rId33">
                       <a:extLst>
                         <a:ext uri="{28A0092B-C50C-407E-A947-70E740481C1C}">
                           <a14:useLocalDpi xmlns:a14="http://schemas.microsoft.com/office/drawing/2010/main" val="0"/>
@@ -5814,7 +6144,7 @@
                     <pic:cNvPicPr/>
                   </pic:nvPicPr>
                   <pic:blipFill>
-                    <a:blip r:embed="rId32">
+                    <a:blip r:embed="rId34">
                       <a:extLst>
                         <a:ext uri="{28A0092B-C50C-407E-A947-70E740481C1C}">
                           <a14:useLocalDpi xmlns:a14="http://schemas.microsoft.com/office/drawing/2010/main" val="0"/>
@@ -5982,7 +6312,6 @@
           <w:szCs w:val="23"/>
         </w:rPr>
       </w:pPr>
-      <w:bookmarkStart w:id="9" w:name="_Toc75846742"/>
       <w:r>
         <w:rPr>
           <w:rFonts w:cs="Arial"/>
@@ -5997,20 +6326,34 @@
           <w:rFonts w:cs="Arial"/>
         </w:rPr>
       </w:pPr>
+      <w:bookmarkStart w:id="10" w:name="_Toc75867325"/>
       <w:r>
         <w:rPr>
           <w:rFonts w:cs="Arial"/>
         </w:rPr>
         <w:lastRenderedPageBreak/>
-        <w:t>10</w:t>
+        <w:t>1</w:t>
       </w:r>
       <w:r>
         <w:rPr>
           <w:rFonts w:cs="Arial"/>
         </w:rPr>
+        <w:t>1</w:t>
+      </w:r>
+      <w:r>
+        <w:rPr>
+          <w:rFonts w:cs="Arial"/>
+        </w:rPr>
         <w:t>. Codeverteilung</w:t>
       </w:r>
-      <w:bookmarkEnd w:id="9"/>
+      <w:bookmarkEnd w:id="10"/>
+    </w:p>
+    <w:p>
+      <w:pPr>
+        <w:rPr>
+          <w:rFonts w:ascii="Arial" w:hAnsi="Arial" w:cs="Arial"/>
+        </w:rPr>
+      </w:pPr>
     </w:p>
     <w:p>
       <w:pPr>
@@ -6049,7 +6392,7 @@
           <w:rFonts w:ascii="Arial" w:hAnsi="Arial" w:cs="Arial"/>
         </w:rPr>
       </w:pPr>
-      <w:hyperlink r:id="rId33" w:history="1">
+      <w:hyperlink r:id="rId35" w:history="1">
         <w:r>
           <w:rPr>
             <w:rStyle w:val="Hyperlink"/>
@@ -6086,8 +6429,8 @@
       </w:pPr>
     </w:p>
     <w:sectPr>
-      <w:headerReference w:type="default" r:id="rId34"/>
-      <w:footerReference w:type="default" r:id="rId35"/>
+      <w:headerReference w:type="default" r:id="rId36"/>
+      <w:footerReference w:type="default" r:id="rId37"/>
       <w:pgSz w:w="11906" w:h="16838"/>
       <w:pgMar w:top="1134" w:right="1134" w:bottom="1134" w:left="1134" w:header="720" w:footer="720" w:gutter="0"/>
       <w:pgNumType w:start="0"/>
@@ -7572,6 +7915,92 @@
     </w:lvl>
   </w:abstractNum>
   <w:abstractNum w:abstractNumId="11" w15:restartNumberingAfterBreak="0">
+    <w:nsid w:val="5AB23644"/>
+    <w:multiLevelType w:val="hybridMultilevel"/>
+    <w:tmpl w:val="F42A967E"/>
+    <w:lvl w:ilvl="0" w:tplc="0C07000F">
+      <w:start w:val="1"/>
+      <w:numFmt w:val="decimal"/>
+      <w:lvlText w:val="%1."/>
+      <w:lvlJc w:val="left"/>
+      <w:pPr>
+        <w:ind w:left="720" w:hanging="360"/>
+      </w:pPr>
+    </w:lvl>
+    <w:lvl w:ilvl="1" w:tplc="0C070019" w:tentative="1">
+      <w:start w:val="1"/>
+      <w:numFmt w:val="lowerLetter"/>
+      <w:lvlText w:val="%2."/>
+      <w:lvlJc w:val="left"/>
+      <w:pPr>
+        <w:ind w:left="1440" w:hanging="360"/>
+      </w:pPr>
+    </w:lvl>
+    <w:lvl w:ilvl="2" w:tplc="0C07001B" w:tentative="1">
+      <w:start w:val="1"/>
+      <w:numFmt w:val="lowerRoman"/>
+      <w:lvlText w:val="%3."/>
+      <w:lvlJc w:val="right"/>
+      <w:pPr>
+        <w:ind w:left="2160" w:hanging="180"/>
+      </w:pPr>
+    </w:lvl>
+    <w:lvl w:ilvl="3" w:tplc="0C07000F" w:tentative="1">
+      <w:start w:val="1"/>
+      <w:numFmt w:val="decimal"/>
+      <w:lvlText w:val="%4."/>
+      <w:lvlJc w:val="left"/>
+      <w:pPr>
+        <w:ind w:left="2880" w:hanging="360"/>
+      </w:pPr>
+    </w:lvl>
+    <w:lvl w:ilvl="4" w:tplc="0C070019" w:tentative="1">
+      <w:start w:val="1"/>
+      <w:numFmt w:val="lowerLetter"/>
+      <w:lvlText w:val="%5."/>
+      <w:lvlJc w:val="left"/>
+      <w:pPr>
+        <w:ind w:left="3600" w:hanging="360"/>
+      </w:pPr>
+    </w:lvl>
+    <w:lvl w:ilvl="5" w:tplc="0C07001B" w:tentative="1">
+      <w:start w:val="1"/>
+      <w:numFmt w:val="lowerRoman"/>
+      <w:lvlText w:val="%6."/>
+      <w:lvlJc w:val="right"/>
+      <w:pPr>
+        <w:ind w:left="4320" w:hanging="180"/>
+      </w:pPr>
+    </w:lvl>
+    <w:lvl w:ilvl="6" w:tplc="0C07000F" w:tentative="1">
+      <w:start w:val="1"/>
+      <w:numFmt w:val="decimal"/>
+      <w:lvlText w:val="%7."/>
+      <w:lvlJc w:val="left"/>
+      <w:pPr>
+        <w:ind w:left="5040" w:hanging="360"/>
+      </w:pPr>
+    </w:lvl>
+    <w:lvl w:ilvl="7" w:tplc="0C070019" w:tentative="1">
+      <w:start w:val="1"/>
+      <w:numFmt w:val="lowerLetter"/>
+      <w:lvlText w:val="%8."/>
+      <w:lvlJc w:val="left"/>
+      <w:pPr>
+        <w:ind w:left="5760" w:hanging="360"/>
+      </w:pPr>
+    </w:lvl>
+    <w:lvl w:ilvl="8" w:tplc="0C07001B" w:tentative="1">
+      <w:start w:val="1"/>
+      <w:numFmt w:val="lowerRoman"/>
+      <w:lvlText w:val="%9."/>
+      <w:lvlJc w:val="right"/>
+      <w:pPr>
+        <w:ind w:left="6480" w:hanging="180"/>
+      </w:pPr>
+    </w:lvl>
+  </w:abstractNum>
+  <w:abstractNum w:abstractNumId="12" w15:restartNumberingAfterBreak="0">
     <w:nsid w:val="5FD82AAE"/>
     <w:multiLevelType w:val="hybridMultilevel"/>
     <w:tmpl w:val="CDF84FCC"/>
@@ -7660,7 +8089,7 @@
       </w:pPr>
     </w:lvl>
   </w:abstractNum>
-  <w:abstractNum w:abstractNumId="12" w15:restartNumberingAfterBreak="0">
+  <w:abstractNum w:abstractNumId="13" w15:restartNumberingAfterBreak="0">
     <w:nsid w:val="62164462"/>
     <w:multiLevelType w:val="hybridMultilevel"/>
     <w:tmpl w:val="508EB866"/>
@@ -7773,7 +8202,7 @@
       </w:rPr>
     </w:lvl>
   </w:abstractNum>
-  <w:abstractNum w:abstractNumId="13" w15:restartNumberingAfterBreak="0">
+  <w:abstractNum w:abstractNumId="14" w15:restartNumberingAfterBreak="0">
     <w:nsid w:val="79161F7D"/>
     <w:multiLevelType w:val="hybridMultilevel"/>
     <w:tmpl w:val="63042FB6"/>
@@ -7890,7 +8319,7 @@
     <w:abstractNumId w:val="1"/>
   </w:num>
   <w:num w:numId="2">
-    <w:abstractNumId w:val="12"/>
+    <w:abstractNumId w:val="13"/>
   </w:num>
   <w:num w:numId="3">
     <w:abstractNumId w:val="3"/>
@@ -7902,7 +8331,7 @@
     <w:abstractNumId w:val="5"/>
   </w:num>
   <w:num w:numId="6">
-    <w:abstractNumId w:val="11"/>
+    <w:abstractNumId w:val="12"/>
   </w:num>
   <w:num w:numId="7">
     <w:abstractNumId w:val="0"/>
@@ -7917,7 +8346,7 @@
     <w:abstractNumId w:val="9"/>
   </w:num>
   <w:num w:numId="11">
-    <w:abstractNumId w:val="13"/>
+    <w:abstractNumId w:val="14"/>
   </w:num>
   <w:num w:numId="12">
     <w:abstractNumId w:val="4"/>
@@ -7927,6 +8356,9 @@
   </w:num>
   <w:num w:numId="14">
     <w:abstractNumId w:val="8"/>
+  </w:num>
+  <w:num w:numId="15">
+    <w:abstractNumId w:val="11"/>
   </w:num>
 </w:numbering>
 </file>

</xml_diff>